<commit_message>
Updated paper summary plan
</commit_message>
<xml_diff>
--- a/main-520-project/Summary&Presentation Suggestion.docx
+++ b/main-520-project/Summary&Presentation Suggestion.docx
@@ -14,21 +14,28 @@
           <w:ilvl w:val="0"/>
           <w:numId w:val="4"/>
         </w:numPr>
-      </w:pPr>
-      <w:r>
+        <w:rPr>
+          <w:strike/>
+        </w:rPr>
+      </w:pPr>
+      <w:r>
+        <w:rPr>
+          <w:strike/>
+        </w:rPr>
         <w:t xml:space="preserve">Basically, it is appropriate to </w:t>
       </w:r>
       <w:r>
         <w:rPr>
+          <w:strike/>
           <w:u w:val="single"/>
         </w:rPr>
         <w:t>summarize by focusing on subheadings</w:t>
       </w:r>
       <w:r>
-        <w:t>.</w:t>
-      </w:r>
-      <w:r>
-        <w:t xml:space="preserve"> </w:t>
+        <w:rPr>
+          <w:strike/>
+        </w:rPr>
+        <w:t xml:space="preserve">. </w:t>
       </w:r>
     </w:p>
     <w:p>
@@ -40,13 +47,41 @@
         </w:numPr>
       </w:pPr>
       <w:r>
-        <w:t xml:space="preserve">In relation to the thesis of the paper, it is expected that the </w:t>
-      </w:r>
-      <w:r>
-        <w:rPr>
+        <w:t>[Updated 10.29.2023</w:t>
+      </w:r>
+      <w:r>
+        <w:rPr>
+          <w:b/>
+          <w:bCs/>
           <w:u w:val="single"/>
         </w:rPr>
-        <w:t>definition and explanation of each major concept will be the most important part of the presentation.</w:t>
+        <w:t>]</w:t>
+      </w:r>
+      <w:r>
+        <w:rPr>
+          <w:b/>
+          <w:bCs/>
+          <w:u w:val="single"/>
+        </w:rPr>
+        <w:t xml:space="preserve"> Might need to reorganize the subheadings and </w:t>
+      </w:r>
+      <w:r>
+        <w:rPr>
+          <w:rFonts w:ascii="Calibri" w:hAnsi="Calibri" w:cs="Calibri"/>
+          <w:b/>
+          <w:bCs/>
+          <w:color w:val="000000"/>
+          <w:u w:val="single"/>
+        </w:rPr>
+        <w:t>omit</w:t>
+      </w:r>
+      <w:r>
+        <w:rPr>
+          <w:b/>
+          <w:bCs/>
+          <w:u w:val="single"/>
+        </w:rPr>
+        <w:t xml:space="preserve"> some unnecessary subheadings.</w:t>
       </w:r>
     </w:p>
     <w:p>
@@ -58,337 +93,309 @@
         </w:numPr>
       </w:pPr>
       <w:r>
-        <w:t xml:space="preserve">Points of </w:t>
-      </w:r>
-      <w:r>
-        <w:t>criticism</w:t>
-      </w:r>
-      <w:r>
-        <w:t xml:space="preserve"> to the author's claim will be </w:t>
-      </w:r>
-      <w:r>
-        <w:rPr>
-          <w:u w:val="single"/>
-        </w:rPr>
-        <w:t>points out other claims or limitations that question the validity of the algorithm</w:t>
-      </w:r>
-      <w:r>
-        <w:t>.</w:t>
-      </w:r>
-    </w:p>
-    <w:p>
-      <w:pPr>
-        <w:pStyle w:val="ListParagraph"/>
-        <w:numPr>
-          <w:ilvl w:val="0"/>
-          <w:numId w:val="4"/>
-        </w:numPr>
-      </w:pPr>
-      <w:r>
-        <w:t xml:space="preserve">At least in the presentation, it is </w:t>
-      </w:r>
-      <w:r>
-        <w:rPr>
-          <w:u w:val="single"/>
-        </w:rPr>
-        <w:t>sufficient to mention only the results of each test</w:t>
-      </w:r>
-      <w:r>
-        <w:t xml:space="preserve">, but it is </w:t>
-      </w:r>
-      <w:r>
-        <w:rPr>
-          <w:u w:val="single"/>
-        </w:rPr>
-        <w:t>necessary to mention the core of the algorithm developed by the author.</w:t>
-      </w:r>
-    </w:p>
-    <w:p/>
-    <w:p>
-      <w:r>
-        <w:t xml:space="preserve">&lt;&lt; Findings </w:t>
+        <w:t xml:space="preserve">In relation to the thesis of the </w:t>
       </w:r>
       <w:r>
         <w:rPr>
           <w:rFonts w:ascii="Calibri" w:hAnsi="Calibri" w:cs="Calibri"/>
           <w:color w:val="000000"/>
         </w:rPr>
-        <w:t>of</w:t>
-      </w:r>
-      <w:r>
-        <w:t xml:space="preserve"> the paper&gt;&gt;</w:t>
-      </w:r>
-    </w:p>
-    <w:p>
-      <w:r>
-        <w:t>ABSTRACT</w:t>
-      </w:r>
-    </w:p>
-    <w:p>
-      <w:pPr>
-        <w:pStyle w:val="ListParagraph"/>
-        <w:numPr>
-          <w:ilvl w:val="0"/>
-          <w:numId w:val="1"/>
-        </w:numPr>
-      </w:pPr>
-      <w:r>
-        <w:t>Basically, this part is a summary of the paper.</w:t>
-      </w:r>
-    </w:p>
-    <w:p>
-      <w:pPr>
-        <w:pStyle w:val="ListParagraph"/>
-        <w:numPr>
-          <w:ilvl w:val="0"/>
-          <w:numId w:val="1"/>
-        </w:numPr>
-      </w:pPr>
-      <w:r>
-        <w:t xml:space="preserve"> Therefore, only to include summary of t</w:t>
-      </w:r>
-      <w:r>
-        <w:t>hesis development plan and claim</w:t>
-      </w:r>
-      <w:r>
-        <w:t xml:space="preserve"> found in this part</w:t>
-      </w:r>
-      <w:r>
-        <w:t>.</w:t>
-      </w:r>
-    </w:p>
-    <w:p>
-      <w:pPr>
-        <w:pStyle w:val="ListParagraph"/>
-        <w:numPr>
-          <w:ilvl w:val="0"/>
-          <w:numId w:val="1"/>
-        </w:numPr>
-      </w:pPr>
-      <w:r>
-        <w:t>This is an unimportant part of the presentation.</w:t>
-      </w:r>
-    </w:p>
-    <w:p>
-      <w:pPr>
-        <w:pStyle w:val="ListParagraph"/>
-        <w:numPr>
-          <w:ilvl w:val="0"/>
-          <w:numId w:val="2"/>
-        </w:numPr>
-      </w:pPr>
-      <w:r>
-        <w:t>INTRODUCTION</w:t>
-      </w:r>
-    </w:p>
-    <w:p>
-      <w:pPr>
-        <w:pStyle w:val="ListParagraph"/>
-        <w:numPr>
-          <w:ilvl w:val="0"/>
-          <w:numId w:val="1"/>
-        </w:numPr>
-      </w:pPr>
-      <w:r>
-        <w:t xml:space="preserve">Serve </w:t>
+        <w:t>paper,</w:t>
+      </w:r>
+      <w:r>
+        <w:t xml:space="preserve"> the </w:t>
+      </w:r>
+      <w:r>
+        <w:rPr>
+          <w:u w:val="single"/>
+        </w:rPr>
+        <w:t xml:space="preserve">definition and explanation of each major concept </w:t>
       </w:r>
       <w:r>
         <w:rPr>
           <w:rFonts w:ascii="Calibri" w:hAnsi="Calibri" w:cs="Calibri"/>
           <w:color w:val="000000"/>
-        </w:rPr>
-        <w:t>as an</w:t>
-      </w:r>
-      <w:r>
-        <w:t xml:space="preserve"> actual summary of the paper.</w:t>
-      </w:r>
-    </w:p>
-    <w:p>
-      <w:pPr>
-        <w:pStyle w:val="ListParagraph"/>
-        <w:numPr>
-          <w:ilvl w:val="0"/>
-          <w:numId w:val="1"/>
-        </w:numPr>
-      </w:pPr>
+          <w:u w:val="single"/>
+        </w:rPr>
+        <w:t>is expected to</w:t>
+      </w:r>
+      <w:r>
+        <w:rPr>
+          <w:u w:val="single"/>
+        </w:rPr>
+        <w:t xml:space="preserve"> be the most important part of the presentation.</w:t>
+      </w:r>
+    </w:p>
+    <w:p>
+      <w:pPr>
+        <w:pStyle w:val="ListParagraph"/>
+        <w:numPr>
+          <w:ilvl w:val="0"/>
+          <w:numId w:val="4"/>
+        </w:numPr>
+      </w:pPr>
+      <w:r>
+        <w:t xml:space="preserve">Points of </w:t>
+      </w:r>
+      <w:r>
+        <w:t>criticism</w:t>
+      </w:r>
+      <w:r>
+        <w:t xml:space="preserve"> to the author's claim will be </w:t>
+      </w:r>
+      <w:r>
+        <w:rPr>
+          <w:u w:val="single"/>
+        </w:rPr>
+        <w:t>points out other claims or limitations that question the validity of the algorithm</w:t>
+      </w:r>
+      <w:r>
+        <w:t>.</w:t>
+      </w:r>
+    </w:p>
+    <w:p>
+      <w:pPr>
+        <w:pStyle w:val="ListParagraph"/>
+        <w:numPr>
+          <w:ilvl w:val="0"/>
+          <w:numId w:val="4"/>
+        </w:numPr>
+      </w:pPr>
+      <w:r>
+        <w:t xml:space="preserve">At least in the presentation, it is </w:t>
+      </w:r>
+      <w:r>
+        <w:rPr>
+          <w:u w:val="single"/>
+        </w:rPr>
+        <w:t>sufficient to mention only the results of each test</w:t>
+      </w:r>
+      <w:r>
+        <w:t xml:space="preserve">, but it is </w:t>
+      </w:r>
+      <w:r>
+        <w:rPr>
+          <w:u w:val="single"/>
+        </w:rPr>
+        <w:t>necessary to mention the core of the algorithm developed by the author.</w:t>
+      </w:r>
+    </w:p>
+    <w:p>
+      <w:pPr>
+        <w:pStyle w:val="ListParagraph"/>
+        <w:numPr>
+          <w:ilvl w:val="0"/>
+          <w:numId w:val="4"/>
+        </w:numPr>
+      </w:pPr>
+      <w:r>
+        <w:t xml:space="preserve">[Updated 10.29.2023] </w:t>
+      </w:r>
+      <w:r>
+        <w:t xml:space="preserve">Since there are many explanations through algorithms, </w:t>
+      </w:r>
+      <w:r>
+        <w:rPr>
+          <w:b/>
+          <w:bCs/>
+          <w:u w:val="single"/>
+        </w:rPr>
+        <w:t>there is a need to reorganize the summary in a more visual way</w:t>
+      </w:r>
+      <w:r>
+        <w:t>.</w:t>
+      </w:r>
+    </w:p>
+    <w:p>
+      <w:r>
+        <w:t xml:space="preserve">&lt;&lt; Findings </w:t>
+      </w:r>
       <w:r>
         <w:rPr>
           <w:rFonts w:ascii="Calibri" w:hAnsi="Calibri" w:cs="Calibri"/>
           <w:color w:val="000000"/>
         </w:rPr>
-        <w:t>In general, it</w:t>
-      </w:r>
-      <w:r>
-        <w:t xml:space="preserve"> mentions </w:t>
+        <w:t>of</w:t>
+      </w:r>
+      <w:r>
+        <w:t xml:space="preserve"> the paper&gt;&gt;</w:t>
+      </w:r>
+    </w:p>
+    <w:p>
+      <w:r>
+        <w:t>ABSTRACT</w:t>
+      </w:r>
+    </w:p>
+    <w:p>
+      <w:pPr>
+        <w:pStyle w:val="ListParagraph"/>
+        <w:numPr>
+          <w:ilvl w:val="0"/>
+          <w:numId w:val="1"/>
+        </w:numPr>
+      </w:pPr>
+      <w:r>
+        <w:t xml:space="preserve">Basically, </w:t>
       </w:r>
       <w:r>
         <w:rPr>
           <w:rFonts w:ascii="Calibri" w:hAnsi="Calibri" w:cs="Calibri"/>
           <w:color w:val="000000"/>
         </w:rPr>
-        <w:t>the</w:t>
-      </w:r>
-      <w:r>
-        <w:t xml:space="preserve"> </w:t>
+        <w:t>this</w:t>
+      </w:r>
+      <w:r>
+        <w:t xml:space="preserve"> is a summary of the paper.</w:t>
+      </w:r>
+    </w:p>
+    <w:p>
+      <w:pPr>
+        <w:pStyle w:val="ListParagraph"/>
+        <w:numPr>
+          <w:ilvl w:val="0"/>
+          <w:numId w:val="1"/>
+        </w:numPr>
+      </w:pPr>
+      <w:r>
+        <w:t xml:space="preserve"> Therefore, only to include summary of t</w:t>
+      </w:r>
+      <w:r>
+        <w:t>hesis development plan and claim</w:t>
+      </w:r>
+      <w:r>
+        <w:t xml:space="preserve"> found in this part</w:t>
+      </w:r>
+      <w:r>
+        <w:t>.</w:t>
+      </w:r>
+    </w:p>
+    <w:p>
+      <w:pPr>
+        <w:pStyle w:val="ListParagraph"/>
+        <w:numPr>
+          <w:ilvl w:val="0"/>
+          <w:numId w:val="1"/>
+        </w:numPr>
+      </w:pPr>
+      <w:r>
+        <w:t>This is an unimportant part of the presentation.</w:t>
+      </w:r>
+    </w:p>
+    <w:p>
+      <w:pPr>
+        <w:pStyle w:val="ListParagraph"/>
+        <w:numPr>
+          <w:ilvl w:val="0"/>
+          <w:numId w:val="2"/>
+        </w:numPr>
+      </w:pPr>
+      <w:r>
+        <w:t>INTRODUCTION</w:t>
+      </w:r>
+    </w:p>
+    <w:p>
+      <w:pPr>
+        <w:pStyle w:val="ListParagraph"/>
+        <w:numPr>
+          <w:ilvl w:val="0"/>
+          <w:numId w:val="1"/>
+        </w:numPr>
+      </w:pPr>
+      <w:r>
+        <w:t xml:space="preserve">Serve </w:t>
       </w:r>
       <w:r>
         <w:rPr>
           <w:rFonts w:ascii="Calibri" w:hAnsi="Calibri" w:cs="Calibri"/>
           <w:color w:val="000000"/>
         </w:rPr>
-        <w:t>motivation of the author</w:t>
-      </w:r>
-      <w:r>
-        <w:t xml:space="preserve"> </w:t>
-      </w:r>
+        <w:t>as an</w:t>
+      </w:r>
+      <w:r>
+        <w:t xml:space="preserve"> actual summary of the paper.</w:t>
+      </w:r>
+    </w:p>
+    <w:p>
+      <w:pPr>
+        <w:pStyle w:val="ListParagraph"/>
+        <w:numPr>
+          <w:ilvl w:val="0"/>
+          <w:numId w:val="1"/>
+        </w:numPr>
+      </w:pPr>
       <w:r>
         <w:rPr>
           <w:rFonts w:ascii="Calibri" w:hAnsi="Calibri" w:cs="Calibri"/>
           <w:color w:val="000000"/>
         </w:rPr>
-        <w:t>and the</w:t>
-      </w:r>
-      <w:r>
-        <w:t xml:space="preserve"> benefits of </w:t>
+        <w:t>In general, it</w:t>
+      </w:r>
+      <w:r>
+        <w:t xml:space="preserve"> mentions </w:t>
       </w:r>
       <w:r>
         <w:rPr>
           <w:rFonts w:ascii="Calibri" w:hAnsi="Calibri" w:cs="Calibri"/>
           <w:color w:val="000000"/>
         </w:rPr>
-        <w:t>his</w:t>
-      </w:r>
-      <w:r>
-        <w:t xml:space="preserve"> findings.</w:t>
-      </w:r>
-    </w:p>
-    <w:p>
-      <w:pPr>
-        <w:pStyle w:val="ListParagraph"/>
-        <w:numPr>
-          <w:ilvl w:val="0"/>
-          <w:numId w:val="1"/>
-        </w:numPr>
-      </w:pPr>
-      <w:r>
-        <w:t>Future development of the paper.</w:t>
-      </w:r>
-    </w:p>
-    <w:p>
-      <w:pPr>
-        <w:pStyle w:val="ListParagraph"/>
-        <w:numPr>
-          <w:ilvl w:val="0"/>
-          <w:numId w:val="1"/>
-        </w:numPr>
-      </w:pPr>
-      <w:r>
-        <w:t>In a presentation, this part can be cited as the opening.</w:t>
-      </w:r>
-    </w:p>
-    <w:p>
-      <w:pPr>
-        <w:pStyle w:val="ListParagraph"/>
-        <w:numPr>
-          <w:ilvl w:val="0"/>
-          <w:numId w:val="2"/>
-        </w:numPr>
-      </w:pPr>
-      <w:r>
-        <w:t>DEFINITIONS</w:t>
-      </w:r>
-    </w:p>
-    <w:p>
-      <w:pPr>
-        <w:pStyle w:val="ListParagraph"/>
-        <w:numPr>
-          <w:ilvl w:val="0"/>
-          <w:numId w:val="1"/>
-        </w:numPr>
-      </w:pPr>
-      <w:r>
-        <w:t xml:space="preserve">Should </w:t>
+        <w:t>the</w:t>
+      </w:r>
+      <w:r>
+        <w:t xml:space="preserve"> </w:t>
       </w:r>
       <w:r>
         <w:rPr>
           <w:rFonts w:ascii="Calibri" w:hAnsi="Calibri" w:cs="Calibri"/>
           <w:color w:val="000000"/>
         </w:rPr>
-        <w:t>be the</w:t>
-      </w:r>
-      <w:r>
-        <w:t xml:space="preserve"> most important part of the paper (</w:t>
-      </w:r>
-      <w:r>
-        <w:t>s</w:t>
-      </w:r>
-      <w:r>
-        <w:t xml:space="preserve">ince </w:t>
-      </w:r>
-      <w:r>
-        <w:t>an accurate understanding of each concept is essential for the audience</w:t>
-      </w:r>
-      <w:r>
-        <w:t xml:space="preserve"> for this paper)</w:t>
-      </w:r>
-      <w:r>
-        <w:t>.</w:t>
-      </w:r>
-    </w:p>
-    <w:p>
-      <w:pPr>
-        <w:pStyle w:val="ListParagraph"/>
-        <w:numPr>
-          <w:ilvl w:val="0"/>
-          <w:numId w:val="1"/>
-        </w:numPr>
-      </w:pPr>
-      <w:r>
-        <w:t xml:space="preserve">Key </w:t>
+        <w:t>motivation of the author</w:t>
+      </w:r>
+      <w:r>
+        <w:t xml:space="preserve"> </w:t>
       </w:r>
       <w:r>
         <w:rPr>
           <w:rFonts w:ascii="Calibri" w:hAnsi="Calibri" w:cs="Calibri"/>
           <w:color w:val="000000"/>
         </w:rPr>
-        <w:t>Definitions:</w:t>
-      </w:r>
-      <w:r>
-        <w:t xml:space="preserve"> Rule-based </w:t>
+        <w:t>and the</w:t>
+      </w:r>
+      <w:r>
+        <w:t xml:space="preserve"> benefits of </w:t>
       </w:r>
       <w:r>
         <w:rPr>
           <w:rFonts w:ascii="Calibri" w:hAnsi="Calibri" w:cs="Calibri"/>
           <w:color w:val="000000"/>
         </w:rPr>
-        <w:t>explanation, counterfactual explanation, duality,</w:t>
-      </w:r>
-      <w:r>
-        <w:t xml:space="preserve"> and the duality theorem, and algorithms developed from writers (</w:t>
-      </w:r>
-      <w:proofErr w:type="spellStart"/>
-      <w:r>
-        <w:t>GeneticRule</w:t>
-      </w:r>
-      <w:proofErr w:type="spellEnd"/>
-      <w:r>
-        <w:t xml:space="preserve">, </w:t>
-      </w:r>
-      <w:proofErr w:type="spellStart"/>
-      <w:r>
-        <w:t>GeneticRuleCF</w:t>
-      </w:r>
-      <w:proofErr w:type="spellEnd"/>
-      <w:r>
-        <w:t xml:space="preserve">, </w:t>
-      </w:r>
-      <w:proofErr w:type="spellStart"/>
-      <w:r>
-        <w:t>GreedyRuleCF</w:t>
-      </w:r>
-      <w:proofErr w:type="spellEnd"/>
-      <w:r>
-        <w:t>)</w:t>
+        <w:t>his</w:t>
+      </w:r>
+      <w:r>
+        <w:t xml:space="preserve"> findings.</w:t>
+      </w:r>
+    </w:p>
+    <w:p>
+      <w:pPr>
+        <w:pStyle w:val="ListParagraph"/>
+        <w:numPr>
+          <w:ilvl w:val="0"/>
+          <w:numId w:val="1"/>
+        </w:numPr>
+      </w:pPr>
+      <w:r>
+        <w:t>Future development of the paper.</w:t>
+      </w:r>
+    </w:p>
+    <w:p>
+      <w:pPr>
+        <w:pStyle w:val="ListParagraph"/>
+        <w:numPr>
+          <w:ilvl w:val="0"/>
+          <w:numId w:val="1"/>
+        </w:numPr>
+      </w:pPr>
+      <w:r>
+        <w:t>In a presentation, this part can be cited as the opening.</w:t>
       </w:r>
     </w:p>
     <w:p>
@@ -400,49 +407,7 @@
         </w:numPr>
       </w:pPr>
       <w:r>
-        <w:t>Duality</w:t>
-      </w:r>
-    </w:p>
-    <w:p>
-      <w:pPr>
-        <w:pStyle w:val="ListParagraph"/>
-        <w:ind w:left="360"/>
-      </w:pPr>
-      <w:r>
-        <w:t>-</w:t>
-      </w:r>
-      <w:r>
-        <w:t xml:space="preserve"> </w:t>
-      </w:r>
-      <w:r>
-        <w:t>From the perspective of clarifying concepts, definitions are the most important part.</w:t>
-      </w:r>
-    </w:p>
-    <w:p>
-      <w:pPr>
-        <w:pStyle w:val="ListParagraph"/>
-        <w:ind w:left="360"/>
-      </w:pPr>
-      <w:r>
-        <w:t xml:space="preserve">- In presentation, </w:t>
-      </w:r>
-      <w:r>
-        <w:t>it</w:t>
-      </w:r>
-      <w:r>
-        <w:t xml:space="preserve"> may be included as part of the explanation of each concept, or it may be treated independently because it is important.</w:t>
-      </w:r>
-    </w:p>
-    <w:p>
-      <w:pPr>
-        <w:pStyle w:val="ListParagraph"/>
-        <w:numPr>
-          <w:ilvl w:val="0"/>
-          <w:numId w:val="2"/>
-        </w:numPr>
-      </w:pPr>
-      <w:r>
-        <w:t>ALGORITHMS</w:t>
+        <w:t>DEFINITIONS</w:t>
       </w:r>
     </w:p>
     <w:p>
@@ -454,243 +419,409 @@
         </w:numPr>
       </w:pPr>
       <w:r>
-        <w:t>In the interest of time, it would be best to explain the algorithm mainly in terms of principles.</w:t>
-      </w:r>
-    </w:p>
-    <w:p>
-      <w:pPr>
-        <w:pStyle w:val="ListParagraph"/>
-        <w:numPr>
-          <w:ilvl w:val="0"/>
-          <w:numId w:val="1"/>
-        </w:numPr>
-      </w:pPr>
-      <w:r>
-        <w:t>Since the paper does not devote a very long scope, it is expected that it can be summarized comprehensively.</w:t>
-      </w:r>
-    </w:p>
-    <w:p>
-      <w:pPr>
-        <w:pStyle w:val="ListParagraph"/>
-        <w:numPr>
-          <w:ilvl w:val="0"/>
-          <w:numId w:val="2"/>
-        </w:numPr>
-      </w:pPr>
-      <w:r>
-        <w:t>EXPERIMENTS</w:t>
-      </w:r>
-    </w:p>
-    <w:p>
-      <w:pPr>
-        <w:pStyle w:val="ListParagraph"/>
-        <w:numPr>
-          <w:ilvl w:val="0"/>
-          <w:numId w:val="1"/>
-        </w:numPr>
-      </w:pPr>
-      <w:r>
-        <w:t>This is an area where many omissions are expected in the presentation.</w:t>
-      </w:r>
-      <w:r>
-        <w:t xml:space="preserve"> (</w:t>
-      </w:r>
-      <w:r>
-        <w:t>In fact, it is desirable for the presenter to mention that detailed procedures are somewhat omitted.</w:t>
-      </w:r>
-      <w:r>
-        <w:t>)</w:t>
-      </w:r>
-    </w:p>
-    <w:p>
-      <w:pPr>
-        <w:pStyle w:val="ListParagraph"/>
-        <w:numPr>
-          <w:ilvl w:val="0"/>
-          <w:numId w:val="1"/>
-        </w:numPr>
-      </w:pPr>
-      <w:r>
-        <w:t xml:space="preserve">In the presentation, the </w:t>
-      </w:r>
-      <w:r>
-        <w:t>overview</w:t>
-      </w:r>
-      <w:r>
-        <w:t xml:space="preserve"> of the test and the degree of the test results should be compared and mentioned.</w:t>
-      </w:r>
-    </w:p>
-    <w:p>
-      <w:pPr>
-        <w:pStyle w:val="ListParagraph"/>
-        <w:numPr>
-          <w:ilvl w:val="0"/>
-          <w:numId w:val="2"/>
-        </w:numPr>
-      </w:pPr>
-      <w:r>
-        <w:t>LIMITATIONS AND FUTURE WORK</w:t>
-      </w:r>
-    </w:p>
-    <w:p>
-      <w:pPr>
-        <w:pStyle w:val="ListParagraph"/>
-        <w:numPr>
-          <w:ilvl w:val="0"/>
-          <w:numId w:val="1"/>
-        </w:numPr>
-      </w:pPr>
-      <w:r>
-        <w:t xml:space="preserve">Since this is the part where the author himself mentions his own shortcomings, it would be good to include an argument that </w:t>
-      </w:r>
-      <w:r>
-        <w:t>mentions</w:t>
-      </w:r>
-      <w:r>
-        <w:t xml:space="preserve"> the limitations of the algorithm.</w:t>
-      </w:r>
-    </w:p>
-    <w:p>
-      <w:pPr>
-        <w:pStyle w:val="ListParagraph"/>
-        <w:numPr>
-          <w:ilvl w:val="0"/>
-          <w:numId w:val="1"/>
-        </w:numPr>
-      </w:pPr>
-      <w:r>
-        <w:t xml:space="preserve">The author's </w:t>
-      </w:r>
-      <w:proofErr w:type="gramStart"/>
-      <w:r>
-        <w:t>future plans</w:t>
-      </w:r>
-      <w:proofErr w:type="gramEnd"/>
-      <w:r>
-        <w:t xml:space="preserve"> can be omitted from the presentation.</w:t>
-      </w:r>
-    </w:p>
-    <w:p>
-      <w:r>
-        <w:lastRenderedPageBreak/>
-        <w:t>&lt; Suggestion of presentation procedure&gt;</w:t>
-      </w:r>
-    </w:p>
-    <w:p>
-      <w:pPr>
-        <w:pStyle w:val="ListParagraph"/>
-        <w:numPr>
-          <w:ilvl w:val="0"/>
-          <w:numId w:val="5"/>
-        </w:numPr>
-      </w:pPr>
-      <w:r>
-        <w:t>Introduction</w:t>
-      </w:r>
-      <w:r>
-        <w:t xml:space="preserve">: Motivation, Limitations found from previous theory, the </w:t>
-      </w:r>
-      <w:r>
-        <w:t xml:space="preserve">claim </w:t>
-      </w:r>
-      <w:r>
-        <w:t xml:space="preserve">from the authors of </w:t>
-      </w:r>
-      <w:r>
-        <w:t>the merits of their findings</w:t>
-      </w:r>
-      <w:r>
-        <w:t>.</w:t>
-      </w:r>
-    </w:p>
-    <w:p>
-      <w:pPr>
-        <w:pStyle w:val="ListParagraph"/>
-        <w:numPr>
-          <w:ilvl w:val="0"/>
-          <w:numId w:val="5"/>
-        </w:numPr>
-      </w:pPr>
-      <w:r>
-        <w:t xml:space="preserve">Key definitions from the paper - </w:t>
-      </w:r>
-      <w:r>
-        <w:t>Rule-based Explanation, Counterfactual Explanation, Duality, and the duality theorem, and algorithms developed from writers</w:t>
-      </w:r>
-      <w:r>
-        <w:t xml:space="preserve">. (In some </w:t>
+        <w:t xml:space="preserve">Should </w:t>
       </w:r>
       <w:r>
         <w:rPr>
           <w:rFonts w:ascii="Calibri" w:hAnsi="Calibri" w:cs="Calibri"/>
           <w:color w:val="000000"/>
         </w:rPr>
-        <w:t>cases,</w:t>
-      </w:r>
-      <w:r>
-        <w:t xml:space="preserve"> we need to add some analogy)</w:t>
-      </w:r>
-    </w:p>
-    <w:p>
-      <w:pPr>
-        <w:pStyle w:val="ListParagraph"/>
-        <w:numPr>
-          <w:ilvl w:val="0"/>
-          <w:numId w:val="5"/>
-        </w:numPr>
-      </w:pPr>
-      <w:r>
-        <w:t xml:space="preserve">Duality </w:t>
+        <w:t>be the</w:t>
+      </w:r>
+      <w:r>
+        <w:t xml:space="preserve"> most important part of the paper (</w:t>
+      </w:r>
+      <w:r>
+        <w:t>s</w:t>
+      </w:r>
+      <w:r>
+        <w:t>ince an accurate understanding of each concept is essential for the audience for this paper)</w:t>
+      </w:r>
+      <w:r>
+        <w:t>.</w:t>
+      </w:r>
+    </w:p>
+    <w:p>
+      <w:pPr>
+        <w:pStyle w:val="ListParagraph"/>
+        <w:numPr>
+          <w:ilvl w:val="0"/>
+          <w:numId w:val="1"/>
+        </w:numPr>
+      </w:pPr>
+      <w:r>
+        <w:t xml:space="preserve">Key </w:t>
       </w:r>
       <w:r>
         <w:rPr>
           <w:rFonts w:ascii="Calibri" w:hAnsi="Calibri" w:cs="Calibri"/>
           <w:color w:val="000000"/>
         </w:rPr>
-        <w:t>Theorem</w:t>
-      </w:r>
-      <w:r>
-        <w:t xml:space="preserve"> and </w:t>
+        <w:t>Definitions:</w:t>
+      </w:r>
+      <w:r>
+        <w:t xml:space="preserve"> Rule-based </w:t>
       </w:r>
       <w:r>
         <w:rPr>
           <w:rFonts w:ascii="Calibri" w:hAnsi="Calibri" w:cs="Calibri"/>
           <w:color w:val="000000"/>
         </w:rPr>
-        <w:t>Application:</w:t>
-      </w:r>
-      <w:r>
-        <w:t xml:space="preserve"> </w:t>
-      </w:r>
-      <w:r>
-        <w:t>Briefly introduce the theory and mention what purpose it is used for and what it has proven.</w:t>
-      </w:r>
-    </w:p>
-    <w:p>
-      <w:pPr>
-        <w:pStyle w:val="ListParagraph"/>
-        <w:numPr>
-          <w:ilvl w:val="0"/>
-          <w:numId w:val="5"/>
-        </w:numPr>
-      </w:pPr>
-      <w:r>
-        <w:t xml:space="preserve">Algorithm: </w:t>
-      </w:r>
-      <w:r>
-        <w:t>What algorithms were developed and how they work</w:t>
-      </w:r>
-      <w:r>
-        <w:t xml:space="preserve"> </w:t>
-      </w:r>
-      <w:r>
-        <w:t xml:space="preserve">Experiments – mainly mention the test </w:t>
+        <w:t>explanation, counterfactual explanation, duality,</w:t>
+      </w:r>
+      <w:r>
+        <w:t xml:space="preserve"> and the duality theorem, and algorithms developed from writers (</w:t>
+      </w:r>
+      <w:proofErr w:type="spellStart"/>
+      <w:r>
+        <w:t>GeneticRule</w:t>
+      </w:r>
+      <w:proofErr w:type="spellEnd"/>
+      <w:r>
+        <w:t xml:space="preserve">, </w:t>
+      </w:r>
+      <w:proofErr w:type="spellStart"/>
+      <w:r>
+        <w:t>GeneticRuleCF</w:t>
+      </w:r>
+      <w:proofErr w:type="spellEnd"/>
+      <w:r>
+        <w:t xml:space="preserve">, </w:t>
+      </w:r>
+      <w:proofErr w:type="spellStart"/>
+      <w:r>
+        <w:t>GreedyRuleCF</w:t>
+      </w:r>
+      <w:proofErr w:type="spellEnd"/>
+      <w:r>
+        <w:t>)</w:t>
+      </w:r>
+    </w:p>
+    <w:p>
+      <w:pPr>
+        <w:pStyle w:val="ListParagraph"/>
+        <w:numPr>
+          <w:ilvl w:val="0"/>
+          <w:numId w:val="2"/>
+        </w:numPr>
+      </w:pPr>
+      <w:r>
+        <w:t>Duality</w:t>
+      </w:r>
+    </w:p>
+    <w:p>
+      <w:pPr>
+        <w:pStyle w:val="ListParagraph"/>
+        <w:ind w:left="360"/>
+      </w:pPr>
+      <w:r>
+        <w:t>-</w:t>
+      </w:r>
+      <w:r>
+        <w:t xml:space="preserve"> From the perspective of clarifying concepts, definitions are the most important part.</w:t>
+      </w:r>
+    </w:p>
+    <w:p>
+      <w:pPr>
+        <w:pStyle w:val="ListParagraph"/>
+        <w:ind w:left="360"/>
+      </w:pPr>
+      <w:r>
+        <w:t xml:space="preserve">- In presentation, </w:t>
+      </w:r>
+      <w:r>
+        <w:t>it may be included as part of the explanation of each concept, or it may be treated independently because it is important.</w:t>
+      </w:r>
+    </w:p>
+    <w:p>
+      <w:pPr>
+        <w:pStyle w:val="ListParagraph"/>
+        <w:numPr>
+          <w:ilvl w:val="0"/>
+          <w:numId w:val="2"/>
+        </w:numPr>
+      </w:pPr>
+      <w:r>
+        <w:t>ALGORITHMS</w:t>
+      </w:r>
+    </w:p>
+    <w:p>
+      <w:pPr>
+        <w:pStyle w:val="ListParagraph"/>
+        <w:numPr>
+          <w:ilvl w:val="0"/>
+          <w:numId w:val="1"/>
+        </w:numPr>
+      </w:pPr>
+      <w:r>
+        <w:t>In the interest of time, it would be best to explain the algorithm mainly in terms of principles.</w:t>
+      </w:r>
+    </w:p>
+    <w:p>
+      <w:pPr>
+        <w:pStyle w:val="ListParagraph"/>
+        <w:numPr>
+          <w:ilvl w:val="0"/>
+          <w:numId w:val="1"/>
+        </w:numPr>
+      </w:pPr>
+      <w:r>
+        <w:t xml:space="preserve">Since the paper does not </w:t>
       </w:r>
       <w:r>
         <w:rPr>
           <w:rFonts w:ascii="Calibri" w:hAnsi="Calibri" w:cs="Calibri"/>
           <w:color w:val="000000"/>
         </w:rPr>
+        <w:t>have</w:t>
+      </w:r>
+      <w:r>
+        <w:t xml:space="preserve"> a very long scope, it is expected that it can be summarized comprehensively.</w:t>
+      </w:r>
+    </w:p>
+    <w:p>
+      <w:pPr>
+        <w:pStyle w:val="ListParagraph"/>
+        <w:numPr>
+          <w:ilvl w:val="0"/>
+          <w:numId w:val="2"/>
+        </w:numPr>
+      </w:pPr>
+      <w:r>
+        <w:t>EXPERIMENTS</w:t>
+      </w:r>
+    </w:p>
+    <w:p>
+      <w:pPr>
+        <w:pStyle w:val="ListParagraph"/>
+        <w:numPr>
+          <w:ilvl w:val="0"/>
+          <w:numId w:val="1"/>
+        </w:numPr>
+      </w:pPr>
+      <w:r>
+        <w:t>This is an area where many omissions are expected in the presentation.</w:t>
+      </w:r>
+      <w:r>
+        <w:t xml:space="preserve"> (</w:t>
+      </w:r>
+      <w:r>
+        <w:t>In fact, it is desirable for the presenter to mention that detailed procedures are somewhat omitted.</w:t>
+      </w:r>
+      <w:r>
+        <w:t>)</w:t>
+      </w:r>
+    </w:p>
+    <w:p>
+      <w:pPr>
+        <w:pStyle w:val="ListParagraph"/>
+        <w:numPr>
+          <w:ilvl w:val="0"/>
+          <w:numId w:val="1"/>
+        </w:numPr>
+      </w:pPr>
+      <w:r>
+        <w:t xml:space="preserve">In the presentation, the </w:t>
+      </w:r>
+      <w:r>
+        <w:t>overview</w:t>
+      </w:r>
+      <w:r>
+        <w:t xml:space="preserve"> of the test and the degree of the test results should be compared and mentioned.</w:t>
+      </w:r>
+    </w:p>
+    <w:p>
+      <w:pPr>
+        <w:pStyle w:val="ListParagraph"/>
+        <w:numPr>
+          <w:ilvl w:val="0"/>
+          <w:numId w:val="2"/>
+        </w:numPr>
+      </w:pPr>
+      <w:r>
+        <w:t>LIMITATIONS AND FUTURE WORK</w:t>
+      </w:r>
+    </w:p>
+    <w:p>
+      <w:pPr>
+        <w:pStyle w:val="ListParagraph"/>
+        <w:numPr>
+          <w:ilvl w:val="0"/>
+          <w:numId w:val="1"/>
+        </w:numPr>
+      </w:pPr>
+      <w:r>
+        <w:lastRenderedPageBreak/>
+        <w:t xml:space="preserve">Since this is the part </w:t>
+      </w:r>
+      <w:r>
+        <w:rPr>
+          <w:rFonts w:ascii="Calibri" w:hAnsi="Calibri" w:cs="Calibri"/>
+          <w:color w:val="000000"/>
+        </w:rPr>
+        <w:t>in which</w:t>
+      </w:r>
+      <w:r>
+        <w:t xml:space="preserve"> the author himself mentions his own shortcomings, it would be good to include an argument that mentions the limitations of the algorithm.</w:t>
+      </w:r>
+    </w:p>
+    <w:p>
+      <w:pPr>
+        <w:pStyle w:val="ListParagraph"/>
+        <w:numPr>
+          <w:ilvl w:val="0"/>
+          <w:numId w:val="1"/>
+        </w:numPr>
+      </w:pPr>
+      <w:r>
+        <w:t xml:space="preserve">The author's </w:t>
+      </w:r>
+      <w:proofErr w:type="gramStart"/>
+      <w:r>
+        <w:t>future plans</w:t>
+      </w:r>
+      <w:proofErr w:type="gramEnd"/>
+      <w:r>
+        <w:t xml:space="preserve"> can be omitted from the presentation.</w:t>
+      </w:r>
+    </w:p>
+    <w:p>
+      <w:r>
+        <w:t>&lt; Suggestion of presentation procedure&gt;</w:t>
+      </w:r>
+    </w:p>
+    <w:p>
+      <w:pPr>
+        <w:pStyle w:val="ListParagraph"/>
+        <w:numPr>
+          <w:ilvl w:val="0"/>
+          <w:numId w:val="5"/>
+        </w:numPr>
+      </w:pPr>
+      <w:r>
+        <w:t>Introduction</w:t>
+      </w:r>
+      <w:r>
+        <w:t xml:space="preserve">: Motivation, Limitations found from previous theory, the </w:t>
+      </w:r>
+      <w:r>
+        <w:t xml:space="preserve">claim </w:t>
+      </w:r>
+      <w:r>
+        <w:t xml:space="preserve">from the authors of </w:t>
+      </w:r>
+      <w:r>
+        <w:t>the merits of their findings</w:t>
+      </w:r>
+      <w:r>
+        <w:t>.</w:t>
+      </w:r>
+    </w:p>
+    <w:p>
+      <w:pPr>
+        <w:pStyle w:val="ListParagraph"/>
+        <w:numPr>
+          <w:ilvl w:val="0"/>
+          <w:numId w:val="5"/>
+        </w:numPr>
+      </w:pPr>
+      <w:r>
+        <w:t xml:space="preserve">Key definitions from the </w:t>
+      </w:r>
+      <w:r>
+        <w:rPr>
+          <w:rFonts w:ascii="Calibri" w:hAnsi="Calibri" w:cs="Calibri"/>
+          <w:color w:val="000000"/>
+        </w:rPr>
+        <w:t>paper, Rule-Based</w:t>
+      </w:r>
+      <w:r>
+        <w:t xml:space="preserve"> Explanation, Counterfactual Explanation, Duality, and the duality theorem, and algorithms developed from writers. (In some </w:t>
+      </w:r>
+      <w:r>
+        <w:rPr>
+          <w:rFonts w:ascii="Calibri" w:hAnsi="Calibri" w:cs="Calibri"/>
+          <w:color w:val="000000"/>
+        </w:rPr>
+        <w:t>cases,</w:t>
+      </w:r>
+      <w:r>
+        <w:t xml:space="preserve"> we need to add some analogy)</w:t>
+      </w:r>
+    </w:p>
+    <w:p>
+      <w:pPr>
+        <w:pStyle w:val="ListParagraph"/>
+        <w:rPr>
+          <w:b/>
+          <w:bCs/>
+        </w:rPr>
+      </w:pPr>
+      <w:r>
+        <w:rPr>
+          <w:b/>
+          <w:bCs/>
+        </w:rPr>
+        <w:t>[Updated 10.29.2023] Should need some visualization for the algorithms.</w:t>
+      </w:r>
+    </w:p>
+    <w:p>
+      <w:pPr>
+        <w:pStyle w:val="ListParagraph"/>
+        <w:numPr>
+          <w:ilvl w:val="0"/>
+          <w:numId w:val="5"/>
+        </w:numPr>
+      </w:pPr>
+      <w:r>
+        <w:t xml:space="preserve">Duality </w:t>
+      </w:r>
+      <w:r>
+        <w:rPr>
+          <w:rFonts w:ascii="Calibri" w:hAnsi="Calibri" w:cs="Calibri"/>
+          <w:color w:val="000000"/>
+        </w:rPr>
+        <w:t>Theorem</w:t>
+      </w:r>
+      <w:r>
+        <w:t xml:space="preserve"> and </w:t>
+      </w:r>
+      <w:r>
+        <w:rPr>
+          <w:rFonts w:ascii="Calibri" w:hAnsi="Calibri" w:cs="Calibri"/>
+          <w:color w:val="000000"/>
+        </w:rPr>
+        <w:t>Application:</w:t>
+      </w:r>
+      <w:r>
+        <w:t xml:space="preserve"> </w:t>
+      </w:r>
+      <w:r>
+        <w:t>Briefly introduce the theory and mention what purpose it is used for and what it has proven.</w:t>
+      </w:r>
+    </w:p>
+    <w:p>
+      <w:pPr>
+        <w:pStyle w:val="ListParagraph"/>
+        <w:numPr>
+          <w:ilvl w:val="0"/>
+          <w:numId w:val="5"/>
+        </w:numPr>
+      </w:pPr>
+      <w:r>
+        <w:t xml:space="preserve">Algorithm: </w:t>
+      </w:r>
+      <w:r>
+        <w:t xml:space="preserve">What algorithms were developed and how they work </w:t>
+      </w:r>
+      <w:r>
+        <w:t xml:space="preserve">Experiments – mainly mention the test </w:t>
+      </w:r>
+      <w:r>
+        <w:rPr>
+          <w:rFonts w:ascii="Calibri" w:hAnsi="Calibri" w:cs="Calibri"/>
+          <w:color w:val="000000"/>
+        </w:rPr>
         <w:t>results</w:t>
       </w:r>
       <w:r>
@@ -706,16 +837,20 @@
         </w:numPr>
       </w:pPr>
       <w:r>
-        <w:t xml:space="preserve">Limitations and findings: </w:t>
-      </w:r>
-      <w:r>
-        <w:t xml:space="preserve">The limitations of the algorithm, including those mentioned by the author, are discussed. We also mention what we discovered </w:t>
-      </w:r>
-      <w:r>
-        <w:t>in</w:t>
-      </w:r>
-      <w:r>
-        <w:t xml:space="preserve"> this paper.</w:t>
+        <w:t xml:space="preserve">Limitations and </w:t>
+      </w:r>
+      <w:r>
+        <w:rPr>
+          <w:rFonts w:ascii="Calibri" w:hAnsi="Calibri" w:cs="Calibri"/>
+          <w:color w:val="000000"/>
+        </w:rPr>
+        <w:t>Findings</w:t>
+      </w:r>
+      <w:r>
+        <w:t xml:space="preserve"> </w:t>
+      </w:r>
+      <w:r>
+        <w:t>The limitations of the algorithm, including those mentioned by the author, are discussed. We also mention what we discovered in this paper.</w:t>
       </w:r>
     </w:p>
     <w:p>
@@ -2109,7 +2244,7 @@
   </we:alternateReferences>
   <we:properties>
     <we:property name="cache" value="{}"/>
-    <we:property name="user-choices" value="{&quot;5ba45171d4263d614a52ea0eb38f8a3d&quot;:&quot;of&quot;,&quot;d01a3c136c5bc7e2983d680176c0d418&quot;:&quot;as an&quot;,&quot;8dc8ab5344382ab86f122d32c1066872&quot;:&quot;In general, it&quot;,&quot;50baa0a444b4dd97d1ba790f403238a0&quot;:&quot;the&quot;,&quot;abb9b49d2f1d19932802cb182826e698&quot;:&quot;motivation of the author&quot;,&quot;bbf30509ecab597e04417a08adfe8cd6&quot;:&quot;and the&quot;,&quot;f5eb242b54f4d011213e163169cc052e&quot;:&quot;his&quot;,&quot;932977e6216ea241f7626a365d15a5b3&quot;:&quot;be the&quot;,&quot;c2c709f52e2219331b8a182617b72f57&quot;:&quot;Definitions:&quot;,&quot;8b34d9382f05577c4810543d050812b0&quot;:&quot;explanation, counterfactual explanation, duality,&quot;,&quot;3ff7bd43066a1ed961cefe93f825dbd4&quot;:&quot;-&quot;,&quot;1e75c96c51ca4ed42094b99af361fa6b&quot;:&quot;-&quot;,&quot;838d53979a62fb2cfd9d665b0794daac&quot;:&quot;cases,&quot;,&quot;d94da662b4dd3fd880c63f13660ec7cd&quot;:&quot;Theorem&quot;,&quot;e1bb96214b191f9e52848730f0664d09&quot;:&quot;Application:&quot;,&quot;0083b5cf1837dc132ea5dac0e547cd7d&quot;:&quot;results&quot;,&quot;a558d9fa821435686c976e590ab8b497&quot;:&quot;Conclusions&quot;}"/>
+    <we:property name="user-choices" value="{&quot;5ba45171d4263d614a52ea0eb38f8a3d&quot;:&quot;of&quot;,&quot;d01a3c136c5bc7e2983d680176c0d418&quot;:&quot;as an&quot;,&quot;8dc8ab5344382ab86f122d32c1066872&quot;:&quot;In general, it&quot;,&quot;50baa0a444b4dd97d1ba790f403238a0&quot;:&quot;the&quot;,&quot;abb9b49d2f1d19932802cb182826e698&quot;:&quot;motivation of the author&quot;,&quot;bbf30509ecab597e04417a08adfe8cd6&quot;:&quot;and the&quot;,&quot;f5eb242b54f4d011213e163169cc052e&quot;:&quot;his&quot;,&quot;932977e6216ea241f7626a365d15a5b3&quot;:&quot;be the&quot;,&quot;c2c709f52e2219331b8a182617b72f57&quot;:&quot;Definitions:&quot;,&quot;8b34d9382f05577c4810543d050812b0&quot;:&quot;explanation, counterfactual explanation, duality,&quot;,&quot;3ff7bd43066a1ed961cefe93f825dbd4&quot;:&quot;-&quot;,&quot;1e75c96c51ca4ed42094b99af361fa6b&quot;:&quot;-&quot;,&quot;838d53979a62fb2cfd9d665b0794daac&quot;:&quot;cases,&quot;,&quot;d94da662b4dd3fd880c63f13660ec7cd&quot;:&quot;Theorem&quot;,&quot;e1bb96214b191f9e52848730f0664d09&quot;:&quot;Application:&quot;,&quot;0083b5cf1837dc132ea5dac0e547cd7d&quot;:&quot;results&quot;,&quot;a558d9fa821435686c976e590ab8b497&quot;:&quot;Conclusions&quot;,&quot;1989e0c2bb9bdd3a19acb56c5a1bc1eb&quot;:&quot;omit&quot;,&quot;79d7ccacf0f77fda56a7d0047bef5453&quot;:&quot;paper,&quot;,&quot;ff6701fa21c9a6293f9d2deae68cfd18&quot;:&quot;is expected to&quot;,&quot;30fa9935d54b58c0b3072a0249509c84&quot;:&quot;this&quot;,&quot;7cb1c198ef5993d02a394ad9c2c2686b&quot;:&quot;have&quot;,&quot;2e99be27ff023877ae0790ce3d0f939b&quot;:&quot;in which&quot;,&quot;f1a1729bbc43dfc61a345f38557ad23b&quot;:&quot;paper, Rule-Based&quot;,&quot;92f801dc1ae3963d111588eee7ac930c&quot;:&quot;Findings&quot;}"/>
   </we:properties>
   <we:bindings/>
   <we:snapshot xmlns:r="http://schemas.openxmlformats.org/officeDocument/2006/relationships"/>

</xml_diff>